<commit_message>
add two models to report
</commit_message>
<xml_diff>
--- a/Final project report.docx
+++ b/Final project report.docx
@@ -22,27 +22,13 @@
         </w:rPr>
         <w:t xml:space="preserve"> repository: </w:t>
       </w:r>
-      <w:hyperlink r:id="rId5" w:history="1">
+      <w:hyperlink r:id="rId7" w:history="1">
         <w:r>
           <w:rPr>
             <w:rStyle w:val="a3"/>
             <w:rFonts w:ascii="Times New Roman" w:hAnsi="Times New Roman" w:cs="Times New Roman"/>
           </w:rPr>
-          <w:t>https://github.com/871234342/NYCU_</w:t>
-        </w:r>
-        <w:r>
-          <w:rPr>
-            <w:rStyle w:val="a3"/>
-            <w:rFonts w:ascii="Times New Roman" w:hAnsi="Times New Roman" w:cs="Times New Roman"/>
-          </w:rPr>
-          <w:t>A</w:t>
-        </w:r>
-        <w:r>
-          <w:rPr>
-            <w:rStyle w:val="a3"/>
-            <w:rFonts w:ascii="Times New Roman" w:hAnsi="Times New Roman" w:cs="Times New Roman"/>
-          </w:rPr>
-          <w:t>ICap_FinalProject</w:t>
+          <w:t>https://github.com/871234342/NYCU_AICap_FinalProject</w:t>
         </w:r>
       </w:hyperlink>
     </w:p>
@@ -61,7 +47,7 @@
           <w:bCs/>
         </w:rPr>
       </w:pPr>
-      <w:hyperlink r:id="rId6" w:history="1">
+      <w:hyperlink r:id="rId8" w:history="1">
         <w:r>
           <w:rPr>
             <w:rStyle w:val="a3"/>
@@ -297,7 +283,21 @@
         <w:rPr>
           <w:rFonts w:ascii="Times New Roman" w:hAnsi="Times New Roman" w:cs="Times New Roman"/>
         </w:rPr>
-        <w:t>under different circumstances. For example, ‘speaking’ and ‘speak’, ‘am’ and ‘are’, ‘car’ and ‘cars’. Despite the difference, they</w:t>
+        <w:t>under different circumstances. For example, ‘speaking’ and ‘speak’, ‘am’ and ‘are’, ‘car’ and ‘</w:t>
+      </w:r>
+      <w:proofErr w:type="gramStart"/>
+      <w:r>
+        <w:rPr>
+          <w:rFonts w:ascii="Times New Roman" w:hAnsi="Times New Roman" w:cs="Times New Roman"/>
+        </w:rPr>
+        <w:t>cars’</w:t>
+      </w:r>
+      <w:proofErr w:type="gramEnd"/>
+      <w:r>
+        <w:rPr>
+          <w:rFonts w:ascii="Times New Roman" w:hAnsi="Times New Roman" w:cs="Times New Roman"/>
+        </w:rPr>
+        <w:t>. Despite the difference, they</w:t>
       </w:r>
       <w:r>
         <w:rPr>
@@ -340,65 +340,286 @@
       <w:pPr>
         <w:ind w:firstLine="480"/>
         <w:rPr>
+          <w:rFonts w:ascii="Times New Roman" w:hAnsi="Times New Roman" w:cs="Times New Roman"/>
+        </w:rPr>
+      </w:pPr>
+      <w:r>
+        <w:rPr>
+          <w:rFonts w:ascii="Times New Roman" w:hAnsi="Times New Roman" w:cs="Times New Roman"/>
+        </w:rPr>
+        <w:t xml:space="preserve">We </w:t>
+      </w:r>
+      <w:r>
+        <w:rPr>
+          <w:rFonts w:ascii="Times New Roman" w:hAnsi="Times New Roman" w:cs="Times New Roman"/>
+        </w:rPr>
+        <w:t>transform</w:t>
+      </w:r>
+      <w:r>
+        <w:rPr>
+          <w:rFonts w:ascii="Times New Roman" w:hAnsi="Times New Roman" w:cs="Times New Roman"/>
+        </w:rPr>
+        <w:t xml:space="preserve"> the cleaned, lemmatized sentence into a vector </w:t>
+      </w:r>
+      <w:r>
+        <w:rPr>
+          <w:rFonts w:ascii="Times New Roman" w:hAnsi="Times New Roman" w:cs="Times New Roman"/>
+        </w:rPr>
+        <w:t xml:space="preserve">by words counts, i.e., how many times a word shows up in a sentence. </w:t>
+      </w:r>
+      <w:r>
+        <w:rPr>
+          <w:rFonts w:ascii="Times New Roman" w:hAnsi="Times New Roman" w:cs="Times New Roman"/>
+        </w:rPr>
+        <w:t xml:space="preserve">We then use </w:t>
+      </w:r>
+      <w:proofErr w:type="spellStart"/>
+      <w:r>
+        <w:rPr>
+          <w:rFonts w:ascii="Times New Roman" w:hAnsi="Times New Roman" w:cs="Times New Roman"/>
+        </w:rPr>
+        <w:t>tf-idf</w:t>
+      </w:r>
+      <w:proofErr w:type="spellEnd"/>
+      <w:r>
+        <w:rPr>
+          <w:rFonts w:ascii="Times New Roman" w:hAnsi="Times New Roman" w:cs="Times New Roman"/>
+        </w:rPr>
+        <w:t xml:space="preserve"> to find some potentially important words and emphasize them</w:t>
+      </w:r>
+      <w:r>
+        <w:rPr>
+          <w:rFonts w:ascii="Times New Roman" w:hAnsi="Times New Roman" w:cs="Times New Roman"/>
+        </w:rPr>
+        <w:t>.</w:t>
+      </w:r>
+      <w:r>
+        <w:rPr>
+          <w:rFonts w:ascii="Times New Roman" w:hAnsi="Times New Roman" w:cs="Times New Roman"/>
+        </w:rPr>
+        <w:t xml:space="preserve"> The preprocessing is applied to both training data and testing data.</w:t>
+      </w:r>
+    </w:p>
+    <w:p>
+      <w:pPr>
+        <w:rPr>
+          <w:rFonts w:ascii="Times New Roman" w:hAnsi="Times New Roman" w:cs="Times New Roman"/>
+          <w:b/>
+          <w:bCs/>
+        </w:rPr>
+      </w:pPr>
+      <w:r>
+        <w:rPr>
+          <w:rFonts w:ascii="Times New Roman" w:hAnsi="Times New Roman" w:cs="Times New Roman"/>
+          <w:b/>
+          <w:bCs/>
+        </w:rPr>
+        <w:t>Models</w:t>
+      </w:r>
+    </w:p>
+    <w:p>
+      <w:pPr>
+        <w:rPr>
+          <w:rFonts w:ascii="Times New Roman" w:hAnsi="Times New Roman" w:cs="Times New Roman"/>
+          <w:b/>
+          <w:bCs/>
+        </w:rPr>
+      </w:pPr>
+      <w:r>
+        <w:rPr>
+          <w:rFonts w:ascii="Times New Roman" w:hAnsi="Times New Roman" w:cs="Times New Roman"/>
+          <w:b/>
+          <w:bCs/>
+        </w:rPr>
+        <w:tab/>
+      </w:r>
+      <w:r>
+        <w:rPr>
+          <w:rFonts w:ascii="Times New Roman" w:hAnsi="Times New Roman" w:cs="Times New Roman"/>
+          <w:b/>
+          <w:bCs/>
+        </w:rPr>
+        <w:t>Multinomial Naive Bayes</w:t>
+      </w:r>
+    </w:p>
+    <w:p>
+      <w:pPr>
+        <w:rPr>
+          <w:rFonts w:ascii="Times New Roman" w:hAnsi="Times New Roman" w:cs="Times New Roman"/>
+        </w:rPr>
+      </w:pPr>
+      <w:r>
+        <w:rPr>
+          <w:rFonts w:ascii="Times New Roman" w:hAnsi="Times New Roman" w:cs="Times New Roman"/>
+        </w:rPr>
+        <w:t xml:space="preserve">Since </w:t>
+      </w:r>
+      <w:r>
+        <w:rPr>
+          <w:rFonts w:ascii="Times New Roman" w:hAnsi="Times New Roman" w:cs="Times New Roman"/>
+        </w:rPr>
+        <w:t>multinomial Naive Bayes classifier is suitable for classification with discrete features</w:t>
+      </w:r>
+      <w:r>
+        <w:rPr>
+          <w:rFonts w:ascii="Times New Roman" w:hAnsi="Times New Roman" w:cs="Times New Roman"/>
+        </w:rPr>
+        <w:t>, I think words counts for text classification, which is our task, is great application for this algorithm. And to my surprise, this model perform</w:t>
+      </w:r>
+      <w:r>
+        <w:rPr>
+          <w:rFonts w:ascii="Times New Roman" w:hAnsi="Times New Roman" w:cs="Times New Roman"/>
+        </w:rPr>
+        <w:t>s</w:t>
+      </w:r>
+      <w:r>
+        <w:rPr>
+          <w:rFonts w:ascii="Times New Roman" w:hAnsi="Times New Roman" w:cs="Times New Roman"/>
+        </w:rPr>
+        <w:t xml:space="preserve"> </w:t>
+      </w:r>
+      <w:r>
+        <w:rPr>
+          <w:rFonts w:ascii="Times New Roman" w:hAnsi="Times New Roman" w:cs="Times New Roman"/>
+        </w:rPr>
+        <w:t xml:space="preserve">better than my expectation. Although it only has 70 percent accuracy on training data, it actually took under </w:t>
+      </w:r>
+      <w:r>
+        <w:rPr>
+          <w:rFonts w:ascii="Times New Roman" w:hAnsi="Times New Roman" w:cs="Times New Roman"/>
+        </w:rPr>
+        <w:t>10</w:t>
+      </w:r>
+      <w:r>
+        <w:rPr>
+          <w:rFonts w:ascii="Times New Roman" w:hAnsi="Times New Roman" w:cs="Times New Roman"/>
+        </w:rPr>
+        <w:t xml:space="preserve"> </w:t>
+      </w:r>
+      <w:r>
+        <w:rPr>
+          <w:rFonts w:ascii="Times New Roman" w:hAnsi="Times New Roman" w:cs="Times New Roman"/>
+        </w:rPr>
+        <w:t>seconds</w:t>
+      </w:r>
+      <w:r>
+        <w:rPr>
+          <w:rFonts w:ascii="Times New Roman" w:hAnsi="Times New Roman" w:cs="Times New Roman"/>
+        </w:rPr>
+        <w:t xml:space="preserve"> to train this model. Furthermore, it </w:t>
+      </w:r>
+      <w:r>
+        <w:rPr>
+          <w:rFonts w:ascii="Times New Roman" w:hAnsi="Times New Roman" w:cs="Times New Roman"/>
+        </w:rPr>
+        <w:t>gets</w:t>
+      </w:r>
+      <w:r>
+        <w:rPr>
+          <w:rFonts w:ascii="Times New Roman" w:hAnsi="Times New Roman" w:cs="Times New Roman"/>
+        </w:rPr>
+        <w:t xml:space="preserve"> 72 percent accuracy on testing data.</w:t>
+      </w:r>
+    </w:p>
+    <w:p>
+      <w:pPr>
+        <w:rPr>
+          <w:rFonts w:ascii="Times New Roman" w:hAnsi="Times New Roman" w:cs="Times New Roman"/>
+          <w:b/>
+          <w:bCs/>
+        </w:rPr>
+      </w:pPr>
+      <w:r>
+        <w:rPr>
+          <w:rFonts w:ascii="Times New Roman" w:hAnsi="Times New Roman" w:cs="Times New Roman"/>
+        </w:rPr>
+        <w:tab/>
+      </w:r>
+      <w:r>
+        <w:rPr>
+          <w:rFonts w:ascii="Times New Roman" w:hAnsi="Times New Roman" w:cs="Times New Roman"/>
+          <w:b/>
+          <w:bCs/>
+        </w:rPr>
+        <w:t>R</w:t>
+      </w:r>
+      <w:r>
+        <w:rPr>
+          <w:rFonts w:ascii="Times New Roman" w:hAnsi="Times New Roman" w:cs="Times New Roman"/>
+          <w:b/>
+          <w:bCs/>
+        </w:rPr>
+        <w:t>andom forest classifier</w:t>
+      </w:r>
+    </w:p>
+    <w:p>
+      <w:pPr>
+        <w:rPr>
+          <w:rFonts w:ascii="Times New Roman" w:hAnsi="Times New Roman" w:cs="Times New Roman"/>
+        </w:rPr>
+      </w:pPr>
+      <w:r>
+        <w:rPr>
+          <w:rFonts w:ascii="Times New Roman" w:hAnsi="Times New Roman" w:cs="Times New Roman"/>
+        </w:rPr>
+        <w:lastRenderedPageBreak/>
+        <w:t xml:space="preserve">When it comes to simple but robust models, I think decision tree and random forest are the classic, especially for classification task. We can think of potentially important words as features of the classification task. And to my experience, most of the time random forest </w:t>
+      </w:r>
+      <w:r>
+        <w:rPr>
+          <w:rFonts w:ascii="Times New Roman" w:hAnsi="Times New Roman" w:cs="Times New Roman"/>
+        </w:rPr>
+        <w:t>overshadow decision tree, which, in my opinion, is because random forest is a group of decision trees, and sometimes one decision tree might not be able to perform well enough. Sadly, it only gets 68 percent accuracy on training data but took almost 5 minutes. However, it surprisingly gets 73 percent accuracy on testing data. I guess it’s be</w:t>
+      </w:r>
+      <w:r>
+        <w:rPr>
+          <w:rFonts w:ascii="Times New Roman" w:hAnsi="Times New Roman" w:cs="Times New Roman"/>
+        </w:rPr>
+        <w:t>cause on how training data and testing data are distributed and a bit of luck.</w:t>
+      </w:r>
+    </w:p>
+    <w:p>
+      <w:pPr>
+        <w:ind w:firstLine="480"/>
+        <w:rPr>
+          <w:rFonts w:ascii="Times New Roman" w:hAnsi="Times New Roman" w:cs="Times New Roman"/>
+          <w:b/>
+          <w:bCs/>
+        </w:rPr>
+      </w:pPr>
+      <w:r>
+        <w:rPr>
+          <w:rFonts w:ascii="Times New Roman" w:hAnsi="Times New Roman" w:cs="Times New Roman"/>
+          <w:b/>
+          <w:bCs/>
+        </w:rPr>
+        <w:t>Logistic Regression</w:t>
+      </w:r>
+      <w:r>
+        <w:rPr>
+          <w:rFonts w:ascii="Times New Roman" w:hAnsi="Times New Roman" w:cs="Times New Roman"/>
+          <w:b/>
+          <w:bCs/>
+        </w:rPr>
+        <w:t xml:space="preserve"> </w:t>
+      </w:r>
+      <w:r>
+        <w:rPr>
+          <w:rFonts w:ascii="Times New Roman" w:hAnsi="Times New Roman" w:cs="Times New Roman"/>
+          <w:b/>
+          <w:bCs/>
+        </w:rPr>
+        <w:t>classifier</w:t>
+      </w:r>
+    </w:p>
+    <w:p>
+      <w:pPr>
+        <w:rPr>
           <w:rFonts w:ascii="Times New Roman" w:hAnsi="Times New Roman" w:cs="Times New Roman" w:hint="eastAsia"/>
-        </w:rPr>
-      </w:pPr>
-      <w:r>
-        <w:rPr>
-          <w:rFonts w:ascii="Times New Roman" w:hAnsi="Times New Roman" w:cs="Times New Roman"/>
-        </w:rPr>
-        <w:t xml:space="preserve">We </w:t>
-      </w:r>
-      <w:r>
-        <w:rPr>
-          <w:rFonts w:ascii="Times New Roman" w:hAnsi="Times New Roman" w:cs="Times New Roman"/>
-        </w:rPr>
-        <w:t>transform</w:t>
-      </w:r>
-      <w:r>
-        <w:rPr>
-          <w:rFonts w:ascii="Times New Roman" w:hAnsi="Times New Roman" w:cs="Times New Roman"/>
-        </w:rPr>
-        <w:t xml:space="preserve"> the cleaned, lemmatized sentence into a vector </w:t>
-      </w:r>
-      <w:r>
-        <w:rPr>
-          <w:rFonts w:ascii="Times New Roman" w:hAnsi="Times New Roman" w:cs="Times New Roman"/>
-        </w:rPr>
-        <w:t xml:space="preserve">by words counts, i.e., how many times a word shows up in a sentence. </w:t>
-      </w:r>
-      <w:r>
-        <w:rPr>
-          <w:rFonts w:ascii="Times New Roman" w:hAnsi="Times New Roman" w:cs="Times New Roman"/>
-        </w:rPr>
-        <w:t xml:space="preserve">We then use </w:t>
-      </w:r>
-      <w:proofErr w:type="spellStart"/>
-      <w:r>
-        <w:rPr>
-          <w:rFonts w:ascii="Times New Roman" w:hAnsi="Times New Roman" w:cs="Times New Roman"/>
-        </w:rPr>
-        <w:t>tf-idf</w:t>
-      </w:r>
-      <w:proofErr w:type="spellEnd"/>
-      <w:r>
-        <w:rPr>
-          <w:rFonts w:ascii="Times New Roman" w:hAnsi="Times New Roman" w:cs="Times New Roman"/>
-        </w:rPr>
-        <w:t xml:space="preserve"> to find some potentially important words and emphasize them</w:t>
-      </w:r>
-      <w:r>
-        <w:rPr>
-          <w:rFonts w:ascii="Times New Roman" w:hAnsi="Times New Roman" w:cs="Times New Roman"/>
-        </w:rPr>
-        <w:t>.</w:t>
-      </w:r>
-      <w:r>
-        <w:rPr>
-          <w:rFonts w:ascii="Times New Roman" w:hAnsi="Times New Roman" w:cs="Times New Roman"/>
-        </w:rPr>
-        <w:t xml:space="preserve"> The preprocessing is applied to both training data and testing data.</w:t>
-      </w:r>
+          <w:b/>
+          <w:bCs/>
+        </w:rPr>
+      </w:pPr>
     </w:p>
     <w:sectPr>
       <w:pgSz w:w="11906" w:h="16838"/>
@@ -408,6 +629,44 @@
     </w:sectPr>
   </w:body>
 </w:document>
+</file>
+
+<file path=word/endnotes.xml><?xml version="1.0" encoding="utf-8"?>
+<w:endnotes xmlns:wpc="http://schemas.microsoft.com/office/word/2010/wordprocessingCanvas" xmlns:cx="http://schemas.microsoft.com/office/drawing/2014/chartex" xmlns:cx1="http://schemas.microsoft.com/office/drawing/2015/9/8/chartex" xmlns:cx2="http://schemas.microsoft.com/office/drawing/2015/10/21/chartex" xmlns:cx3="http://schemas.microsoft.com/office/drawing/2016/5/9/chartex" xmlns:cx4="http://schemas.microsoft.com/office/drawing/2016/5/10/chartex" xmlns:cx5="http://schemas.microsoft.com/office/drawing/2016/5/11/chartex" xmlns:cx6="http://schemas.microsoft.com/office/drawing/2016/5/12/chartex" xmlns:cx7="http://schemas.microsoft.com/office/drawing/2016/5/13/chartex" xmlns:cx8="http://schemas.microsoft.com/office/drawing/2016/5/14/chartex" xmlns:mc="http://schemas.openxmlformats.org/markup-compatibility/2006" xmlns:aink="http://schemas.microsoft.com/office/drawing/2016/ink" xmlns:am3d="http://schemas.microsoft.com/office/drawing/2017/model3d" xmlns:o="urn:schemas-microsoft-com:office:office" xmlns:oel="http://schemas.microsoft.com/office/2019/extlst" xmlns:r="http://schemas.openxmlformats.org/officeDocument/2006/relationships" xmlns:m="http://schemas.openxmlformats.org/officeDocument/2006/math" xmlns:v="urn:schemas-microsoft-com:vml" xmlns:wp14="http://schemas.microsoft.com/office/word/2010/wordprocessingDrawing" xmlns:wp="http://schemas.openxmlformats.org/drawingml/2006/wordprocessingDrawing" xmlns:w10="urn:schemas-microsoft-com:office:word" xmlns:w="http://schemas.openxmlformats.org/wordprocessingml/2006/main" xmlns:w14="http://schemas.microsoft.com/office/word/2010/wordml" xmlns:w15="http://schemas.microsoft.com/office/word/2012/wordml" xmlns:w16cex="http://schemas.microsoft.com/office/word/2018/wordml/cex" xmlns:w16cid="http://schemas.microsoft.com/office/word/2016/wordml/cid" xmlns:w16="http://schemas.microsoft.com/office/word/2018/wordml" xmlns:w16sdtdh="http://schemas.microsoft.com/office/word/2020/wordml/sdtdatahash" xmlns:w16se="http://schemas.microsoft.com/office/word/2015/wordml/symex" xmlns:wpg="http://schemas.microsoft.com/office/word/2010/wordprocessingGroup" xmlns:wpi="http://schemas.microsoft.com/office/word/2010/wordprocessingInk" xmlns:wne="http://schemas.microsoft.com/office/word/2006/wordml" xmlns:wps="http://schemas.microsoft.com/office/word/2010/wordprocessingShape" mc:Ignorable="w14 w15 w16se w16cid w16 w16cex w16sdtdh wp14">
+  <w:endnote w:type="separator" w:id="-1">
+    <w:p>
+      <w:r>
+        <w:separator/>
+      </w:r>
+    </w:p>
+  </w:endnote>
+  <w:endnote w:type="continuationSeparator" w:id="0">
+    <w:p>
+      <w:r>
+        <w:continuationSeparator/>
+      </w:r>
+    </w:p>
+  </w:endnote>
+</w:endnotes>
+</file>
+
+<file path=word/footnotes.xml><?xml version="1.0" encoding="utf-8"?>
+<w:footnotes xmlns:wpc="http://schemas.microsoft.com/office/word/2010/wordprocessingCanvas" xmlns:cx="http://schemas.microsoft.com/office/drawing/2014/chartex" xmlns:cx1="http://schemas.microsoft.com/office/drawing/2015/9/8/chartex" xmlns:cx2="http://schemas.microsoft.com/office/drawing/2015/10/21/chartex" xmlns:cx3="http://schemas.microsoft.com/office/drawing/2016/5/9/chartex" xmlns:cx4="http://schemas.microsoft.com/office/drawing/2016/5/10/chartex" xmlns:cx5="http://schemas.microsoft.com/office/drawing/2016/5/11/chartex" xmlns:cx6="http://schemas.microsoft.com/office/drawing/2016/5/12/chartex" xmlns:cx7="http://schemas.microsoft.com/office/drawing/2016/5/13/chartex" xmlns:cx8="http://schemas.microsoft.com/office/drawing/2016/5/14/chartex" xmlns:mc="http://schemas.openxmlformats.org/markup-compatibility/2006" xmlns:aink="http://schemas.microsoft.com/office/drawing/2016/ink" xmlns:am3d="http://schemas.microsoft.com/office/drawing/2017/model3d" xmlns:o="urn:schemas-microsoft-com:office:office" xmlns:oel="http://schemas.microsoft.com/office/2019/extlst" xmlns:r="http://schemas.openxmlformats.org/officeDocument/2006/relationships" xmlns:m="http://schemas.openxmlformats.org/officeDocument/2006/math" xmlns:v="urn:schemas-microsoft-com:vml" xmlns:wp14="http://schemas.microsoft.com/office/word/2010/wordprocessingDrawing" xmlns:wp="http://schemas.openxmlformats.org/drawingml/2006/wordprocessingDrawing" xmlns:w10="urn:schemas-microsoft-com:office:word" xmlns:w="http://schemas.openxmlformats.org/wordprocessingml/2006/main" xmlns:w14="http://schemas.microsoft.com/office/word/2010/wordml" xmlns:w15="http://schemas.microsoft.com/office/word/2012/wordml" xmlns:w16cex="http://schemas.microsoft.com/office/word/2018/wordml/cex" xmlns:w16cid="http://schemas.microsoft.com/office/word/2016/wordml/cid" xmlns:w16="http://schemas.microsoft.com/office/word/2018/wordml" xmlns:w16sdtdh="http://schemas.microsoft.com/office/word/2020/wordml/sdtdatahash" xmlns:w16se="http://schemas.microsoft.com/office/word/2015/wordml/symex" xmlns:wpg="http://schemas.microsoft.com/office/word/2010/wordprocessingGroup" xmlns:wpi="http://schemas.microsoft.com/office/word/2010/wordprocessingInk" xmlns:wne="http://schemas.microsoft.com/office/word/2006/wordml" xmlns:wps="http://schemas.microsoft.com/office/word/2010/wordprocessingShape" mc:Ignorable="w14 w15 w16se w16cid w16 w16cex w16sdtdh wp14">
+  <w:footnote w:type="separator" w:id="-1">
+    <w:p>
+      <w:r>
+        <w:separator/>
+      </w:r>
+    </w:p>
+  </w:footnote>
+  <w:footnote w:type="continuationSeparator" w:id="0">
+    <w:p>
+      <w:r>
+        <w:continuationSeparator/>
+      </w:r>
+    </w:p>
+  </w:footnote>
+</w:footnotes>
 </file>
 
 <file path=word/numbering.xml><?xml version="1.0" encoding="utf-8"?>
@@ -978,6 +1237,66 @@
       <w:ind w:leftChars="200" w:left="480"/>
     </w:pPr>
   </w:style>
+  <w:style w:type="paragraph" w:styleId="a7">
+    <w:name w:val="header"/>
+    <w:basedOn w:val="a"/>
+    <w:link w:val="a8"/>
+    <w:uiPriority w:val="99"/>
+    <w:unhideWhenUsed/>
+    <w:rsid w:val="009E2E5E"/>
+    <w:pPr>
+      <w:tabs>
+        <w:tab w:val="center" w:pos="4153"/>
+        <w:tab w:val="right" w:pos="8306"/>
+      </w:tabs>
+      <w:snapToGrid w:val="0"/>
+    </w:pPr>
+    <w:rPr>
+      <w:sz w:val="20"/>
+      <w:szCs w:val="20"/>
+    </w:rPr>
+  </w:style>
+  <w:style w:type="character" w:customStyle="1" w:styleId="a8">
+    <w:name w:val="頁首 字元"/>
+    <w:basedOn w:val="a0"/>
+    <w:link w:val="a7"/>
+    <w:uiPriority w:val="99"/>
+    <w:rsid w:val="009E2E5E"/>
+    <w:rPr>
+      <w:sz w:val="20"/>
+      <w:szCs w:val="20"/>
+    </w:rPr>
+  </w:style>
+  <w:style w:type="paragraph" w:styleId="a9">
+    <w:name w:val="footer"/>
+    <w:basedOn w:val="a"/>
+    <w:link w:val="aa"/>
+    <w:uiPriority w:val="99"/>
+    <w:unhideWhenUsed/>
+    <w:rsid w:val="009E2E5E"/>
+    <w:pPr>
+      <w:tabs>
+        <w:tab w:val="center" w:pos="4153"/>
+        <w:tab w:val="right" w:pos="8306"/>
+      </w:tabs>
+      <w:snapToGrid w:val="0"/>
+    </w:pPr>
+    <w:rPr>
+      <w:sz w:val="20"/>
+      <w:szCs w:val="20"/>
+    </w:rPr>
+  </w:style>
+  <w:style w:type="character" w:customStyle="1" w:styleId="aa">
+    <w:name w:val="頁尾 字元"/>
+    <w:basedOn w:val="a0"/>
+    <w:link w:val="a9"/>
+    <w:uiPriority w:val="99"/>
+    <w:rsid w:val="009E2E5E"/>
+    <w:rPr>
+      <w:sz w:val="20"/>
+      <w:szCs w:val="20"/>
+    </w:rPr>
+  </w:style>
 </w:styles>
 </file>
 

</xml_diff>

<commit_message>
add last model to report:
</commit_message>
<xml_diff>
--- a/Final project report.docx
+++ b/Final project report.docx
@@ -541,85 +541,187 @@
           <w:b/>
           <w:bCs/>
         </w:rPr>
-        <w:t>R</w:t>
-      </w:r>
-      <w:r>
+        <w:t>Random forest classifier</w:t>
+      </w:r>
+    </w:p>
+    <w:p>
+      <w:pPr>
+        <w:rPr>
+          <w:rFonts w:ascii="Times New Roman" w:hAnsi="Times New Roman" w:cs="Times New Roman"/>
+        </w:rPr>
+      </w:pPr>
+      <w:r>
+        <w:rPr>
+          <w:rFonts w:ascii="Times New Roman" w:hAnsi="Times New Roman" w:cs="Times New Roman"/>
+        </w:rPr>
+        <w:lastRenderedPageBreak/>
+        <w:t xml:space="preserve">When it comes to simple but robust models, I think decision tree and random forest are the classic, especially for classification task. We can think of potentially important words as features of the classification task. And to my experience, most of the time random forest </w:t>
+      </w:r>
+      <w:r>
+        <w:rPr>
+          <w:rFonts w:ascii="Times New Roman" w:hAnsi="Times New Roman" w:cs="Times New Roman"/>
+        </w:rPr>
+        <w:t>overshadow decision tree, which, in my opinion, is because random forest is a group of decision trees, and sometimes one decision tree might not be able to perform well enough. Sadly, it only gets 68 percent accuracy on training data but took almost 5 minutes. However, it surprisingly gets 73 percent accuracy on testing data. I guess it’s be</w:t>
+      </w:r>
+      <w:r>
+        <w:rPr>
+          <w:rFonts w:ascii="Times New Roman" w:hAnsi="Times New Roman" w:cs="Times New Roman"/>
+        </w:rPr>
+        <w:t>cause on how training data and testing data are distributed and a bit of luck.</w:t>
+      </w:r>
+    </w:p>
+    <w:p>
+      <w:pPr>
+        <w:ind w:firstLine="480"/>
         <w:rPr>
           <w:rFonts w:ascii="Times New Roman" w:hAnsi="Times New Roman" w:cs="Times New Roman"/>
           <w:b/>
           <w:bCs/>
         </w:rPr>
-        <w:t>andom forest classifier</w:t>
-      </w:r>
-    </w:p>
-    <w:p>
-      <w:pPr>
-        <w:rPr>
-          <w:rFonts w:ascii="Times New Roman" w:hAnsi="Times New Roman" w:cs="Times New Roman"/>
-        </w:rPr>
-      </w:pPr>
-      <w:r>
-        <w:rPr>
-          <w:rFonts w:ascii="Times New Roman" w:hAnsi="Times New Roman" w:cs="Times New Roman"/>
-        </w:rPr>
-        <w:lastRenderedPageBreak/>
-        <w:t xml:space="preserve">When it comes to simple but robust models, I think decision tree and random forest are the classic, especially for classification task. We can think of potentially important words as features of the classification task. And to my experience, most of the time random forest </w:t>
-      </w:r>
-      <w:r>
-        <w:rPr>
-          <w:rFonts w:ascii="Times New Roman" w:hAnsi="Times New Roman" w:cs="Times New Roman"/>
-        </w:rPr>
-        <w:t>overshadow decision tree, which, in my opinion, is because random forest is a group of decision trees, and sometimes one decision tree might not be able to perform well enough. Sadly, it only gets 68 percent accuracy on training data but took almost 5 minutes. However, it surprisingly gets 73 percent accuracy on testing data. I guess it’s be</w:t>
-      </w:r>
-      <w:r>
-        <w:rPr>
-          <w:rFonts w:ascii="Times New Roman" w:hAnsi="Times New Roman" w:cs="Times New Roman"/>
-        </w:rPr>
-        <w:t>cause on how training data and testing data are distributed and a bit of luck.</w:t>
-      </w:r>
-    </w:p>
-    <w:p>
-      <w:pPr>
-        <w:ind w:firstLine="480"/>
+      </w:pPr>
+      <w:r>
         <w:rPr>
           <w:rFonts w:ascii="Times New Roman" w:hAnsi="Times New Roman" w:cs="Times New Roman"/>
           <w:b/>
           <w:bCs/>
         </w:rPr>
-      </w:pPr>
+        <w:t xml:space="preserve">Logistic Regression </w:t>
+      </w:r>
       <w:r>
         <w:rPr>
           <w:rFonts w:ascii="Times New Roman" w:hAnsi="Times New Roman" w:cs="Times New Roman"/>
           <w:b/>
           <w:bCs/>
         </w:rPr>
-        <w:t>Logistic Regression</w:t>
-      </w:r>
-      <w:r>
-        <w:rPr>
-          <w:rFonts w:ascii="Times New Roman" w:hAnsi="Times New Roman" w:cs="Times New Roman"/>
-          <w:b/>
-          <w:bCs/>
-        </w:rPr>
-        <w:t xml:space="preserve"> </w:t>
-      </w:r>
-      <w:r>
-        <w:rPr>
-          <w:rFonts w:ascii="Times New Roman" w:hAnsi="Times New Roman" w:cs="Times New Roman"/>
-          <w:b/>
-          <w:bCs/>
-        </w:rPr>
         <w:t>classifier</w:t>
       </w:r>
     </w:p>
     <w:p>
       <w:pPr>
         <w:rPr>
-          <w:rFonts w:ascii="Times New Roman" w:hAnsi="Times New Roman" w:cs="Times New Roman" w:hint="eastAsia"/>
-          <w:b/>
-          <w:bCs/>
-        </w:rPr>
-      </w:pPr>
+          <w:rFonts w:ascii="Times New Roman" w:hAnsi="Times New Roman" w:cs="Times New Roman"/>
+        </w:rPr>
+      </w:pPr>
+      <w:r>
+        <w:rPr>
+          <w:rFonts w:ascii="Times New Roman" w:hAnsi="Times New Roman" w:cs="Times New Roman"/>
+        </w:rPr>
+        <w:t xml:space="preserve">After using </w:t>
+      </w:r>
+      <w:r>
+        <w:rPr>
+          <w:rFonts w:ascii="Times New Roman" w:hAnsi="Times New Roman" w:cs="Times New Roman"/>
+        </w:rPr>
+        <w:t xml:space="preserve">multinomial </w:t>
+      </w:r>
+      <w:r>
+        <w:rPr>
+          <w:rFonts w:ascii="Times New Roman" w:hAnsi="Times New Roman" w:cs="Times New Roman"/>
+        </w:rPr>
+        <w:t xml:space="preserve">Naïve Bayes, it suddenly came to my mind that </w:t>
+      </w:r>
+      <w:r>
+        <w:rPr>
+          <w:rFonts w:ascii="Times New Roman" w:hAnsi="Times New Roman" w:cs="Times New Roman"/>
+        </w:rPr>
+        <w:t>statistical model</w:t>
+      </w:r>
+      <w:r>
+        <w:rPr>
+          <w:rFonts w:ascii="Times New Roman" w:hAnsi="Times New Roman" w:cs="Times New Roman"/>
+        </w:rPr>
+        <w:t xml:space="preserve"> is suitable for this kind of task too. Therefore, we also try to use logistic regression since it also </w:t>
+      </w:r>
+      <w:r>
+        <w:rPr>
+          <w:rFonts w:ascii="Times New Roman" w:hAnsi="Times New Roman" w:cs="Times New Roman"/>
+        </w:rPr>
+        <w:t>estimates the probability of an event occurring based on a given dataset of variable</w:t>
+      </w:r>
+      <w:r>
+        <w:rPr>
+          <w:rFonts w:ascii="Times New Roman" w:hAnsi="Times New Roman" w:cs="Times New Roman"/>
+        </w:rPr>
+        <w:t>s</w:t>
+      </w:r>
+      <w:r>
+        <w:rPr>
+          <w:rFonts w:ascii="Times New Roman" w:hAnsi="Times New Roman" w:cs="Times New Roman"/>
+        </w:rPr>
+        <w:t>. However, there are some hyper parameters we need to decide, which is solver and max it</w:t>
+      </w:r>
+      <w:r>
+        <w:rPr>
+          <w:rFonts w:ascii="Times New Roman" w:hAnsi="Times New Roman" w:cs="Times New Roman"/>
+        </w:rPr>
+        <w:t xml:space="preserve">eration count. To decide these hyper parameters, we use </w:t>
+      </w:r>
+      <w:r>
+        <w:rPr>
+          <w:rFonts w:ascii="Times New Roman" w:hAnsi="Times New Roman" w:cs="Times New Roman"/>
+        </w:rPr>
+        <w:t>e</w:t>
+      </w:r>
+      <w:r>
+        <w:rPr>
+          <w:rFonts w:ascii="Times New Roman" w:hAnsi="Times New Roman" w:cs="Times New Roman"/>
+        </w:rPr>
+        <w:t>xhaustive search over specified parameter values</w:t>
+      </w:r>
+      <w:r>
+        <w:rPr>
+          <w:rFonts w:ascii="Times New Roman" w:hAnsi="Times New Roman" w:cs="Times New Roman"/>
+        </w:rPr>
+        <w:t xml:space="preserve"> and choose the best pair according to the model’s accuracy. </w:t>
+      </w:r>
+      <w:r>
+        <w:rPr>
+          <w:rFonts w:ascii="Times New Roman" w:hAnsi="Times New Roman" w:cs="Times New Roman"/>
+        </w:rPr>
+        <w:t xml:space="preserve">As what we expected, it performs same as </w:t>
+      </w:r>
+      <w:r>
+        <w:rPr>
+          <w:rFonts w:ascii="Times New Roman" w:hAnsi="Times New Roman" w:cs="Times New Roman"/>
+        </w:rPr>
+        <w:t xml:space="preserve">multinomial </w:t>
+      </w:r>
+      <w:r>
+        <w:rPr>
+          <w:rFonts w:ascii="Times New Roman" w:hAnsi="Times New Roman" w:cs="Times New Roman"/>
+        </w:rPr>
+        <w:t>Naïve Bayes</w:t>
+      </w:r>
+      <w:r>
+        <w:rPr>
+          <w:rFonts w:ascii="Times New Roman" w:hAnsi="Times New Roman" w:cs="Times New Roman"/>
+        </w:rPr>
+        <w:t xml:space="preserve"> on training data set, which is 70 percent accuracy, and slighter better on testing data set</w:t>
+      </w:r>
+      <w:r>
+        <w:rPr>
+          <w:rFonts w:ascii="Times New Roman" w:hAnsi="Times New Roman" w:cs="Times New Roman"/>
+        </w:rPr>
+        <w:t xml:space="preserve"> compared to </w:t>
+      </w:r>
+      <w:r>
+        <w:rPr>
+          <w:rFonts w:ascii="Times New Roman" w:hAnsi="Times New Roman" w:cs="Times New Roman"/>
+        </w:rPr>
+        <w:t xml:space="preserve">multinomial </w:t>
+      </w:r>
+      <w:r>
+        <w:rPr>
+          <w:rFonts w:ascii="Times New Roman" w:hAnsi="Times New Roman" w:cs="Times New Roman"/>
+        </w:rPr>
+        <w:t>Naïve Bayes</w:t>
+      </w:r>
+      <w:r>
+        <w:rPr>
+          <w:rFonts w:ascii="Times New Roman" w:hAnsi="Times New Roman" w:cs="Times New Roman"/>
+        </w:rPr>
+        <w:t>, which is 73 percent accuracy.</w:t>
+      </w:r>
     </w:p>
     <w:sectPr>
       <w:pgSz w:w="11906" w:h="16838"/>

</xml_diff>